<commit_message>
Zmodyfikowano temat funkcji. Poprawiono nieaktualne dokumenty.
</commit_message>
<xml_diff>
--- a/Wprowadzenie do rekurencji/Zmiany.docx
+++ b/Wprowadzenie do rekurencji/Zmiany.docx
@@ -5,77 +5,11 @@
     <w:p>
       <w:pPr>
         <w:pStyle w:val="Kolorowalistaakcent11"/>
-        <w:numPr>
-          <w:ilvl w:val="0"/>
-          <w:numId w:val="1"/>
-        </w:numPr>
-        <w:ind w:left="284" w:hanging="284"/>
-        <w:jc w:val="both"/>
-      </w:pPr>
-      <w:r>
-        <w:t>Lekcja 2:</w:t>
-      </w:r>
-    </w:p>
-    <w:p>
-      <w:pPr>
-        <w:pStyle w:val="Kolorowalistaakcent11"/>
-        <w:numPr>
-          <w:ilvl w:val="1"/>
-          <w:numId w:val="1"/>
-        </w:numPr>
-        <w:jc w:val="both"/>
-      </w:pPr>
-      <w:r>
-        <w:t>Sprawdzenie zadania domowego + wytłumaczenie</w:t>
-      </w:r>
-    </w:p>
-    <w:p>
-      <w:pPr>
-        <w:pStyle w:val="Kolorowalistaakcent11"/>
-        <w:numPr>
-          <w:ilvl w:val="1"/>
-          <w:numId w:val="1"/>
-        </w:numPr>
-        <w:jc w:val="both"/>
-      </w:pPr>
-      <w:r>
-        <w:t xml:space="preserve">Wprowadzenie do </w:t>
-      </w:r>
-      <w:proofErr w:type="spellStart"/>
-      <w:r>
-        <w:t>Blockly</w:t>
-      </w:r>
-      <w:proofErr w:type="spellEnd"/>
-      <w:r>
-        <w:t xml:space="preserve"> Żółw – wszystkie 9 ćwiczeń</w:t>
-      </w:r>
-    </w:p>
-    <w:p>
-      <w:pPr>
-        <w:pStyle w:val="Kolorowalistaakcent11"/>
-        <w:numPr>
-          <w:ilvl w:val="1"/>
-          <w:numId w:val="1"/>
-        </w:numPr>
-        <w:jc w:val="both"/>
-      </w:pPr>
-      <w:r>
-        <w:t>Zadanie 10 z wykorzystaniem funkcji – na przykładzie poprzednich zadań, np. gwiazdki</w:t>
-      </w:r>
-    </w:p>
-    <w:p>
-      <w:pPr>
-        <w:pStyle w:val="Kolorowalistaakcent11"/>
         <w:ind w:left="0"/>
         <w:jc w:val="both"/>
       </w:pPr>
-    </w:p>
-    <w:p>
-      <w:pPr>
-        <w:pStyle w:val="Kolorowalistaakcent11"/>
-        <w:ind w:left="0"/>
-        <w:jc w:val="both"/>
-      </w:pPr>
+      <w:bookmarkStart w:id="0" w:name="_GoBack"/>
+      <w:bookmarkEnd w:id="0"/>
       <w:r>
         <w:t>Pomysł na część drugą:</w:t>
       </w:r>
@@ -102,8 +36,6 @@
         </w:numPr>
         <w:jc w:val="both"/>
       </w:pPr>
-      <w:bookmarkStart w:id="0" w:name="_GoBack"/>
-      <w:bookmarkEnd w:id="0"/>
     </w:p>
     <w:sectPr>
       <w:pgSz w:w="11906" w:h="16838"/>

</xml_diff>